<commit_message>
Updated Time Log and Project Plan
This updates the Project Plan to have COCOMO
model cost estimates for the Planr project.
</commit_message>
<xml_diff>
--- a/Phase 1 Documentation/Project Plan Document.docx
+++ b/Phase 1 Documentation/Project Plan Document.docx
@@ -421,8 +421,8 @@
               <w:bCs w:val="0"/>
               <w:caps w:val="0"/>
               <w:noProof/>
-              <w:sz w:val="24"/>
-              <w:szCs w:val="24"/>
+              <w:sz w:val="22"/>
+              <w:szCs w:val="22"/>
             </w:rPr>
           </w:pPr>
           <w:r>
@@ -445,7 +445,7 @@
             </w:rPr>
             <w:fldChar w:fldCharType="separate"/>
           </w:r>
-          <w:hyperlink w:anchor="_Toc82461983" w:history="1">
+          <w:hyperlink w:anchor="_Toc83156590" w:history="1">
             <w:r>
               <w:rPr>
                 <w:rStyle w:val="Hyperlink"/>
@@ -461,8 +461,8 @@
                 <w:bCs w:val="0"/>
                 <w:caps w:val="0"/>
                 <w:noProof/>
-                <w:sz w:val="24"/>
-                <w:szCs w:val="24"/>
+                <w:sz w:val="22"/>
+                <w:szCs w:val="22"/>
               </w:rPr>
               <w:tab/>
             </w:r>
@@ -493,7 +493,7 @@
                 <w:noProof/>
                 <w:webHidden/>
               </w:rPr>
-              <w:instrText xml:space="preserve"> PAGEREF _Toc82461983 \h </w:instrText>
+              <w:instrText xml:space="preserve"> PAGEREF _Toc83156590 \h </w:instrText>
             </w:r>
             <w:r>
               <w:rPr>
@@ -534,11 +534,11 @@
               <w:rFonts w:asciiTheme="minorHAnsi" w:eastAsiaTheme="minorEastAsia" w:hAnsiTheme="minorHAnsi" w:cstheme="minorBidi"/>
               <w:smallCaps w:val="0"/>
               <w:noProof/>
-              <w:sz w:val="24"/>
-              <w:szCs w:val="24"/>
+              <w:sz w:val="22"/>
+              <w:szCs w:val="22"/>
             </w:rPr>
           </w:pPr>
-          <w:hyperlink w:anchor="_Toc82461984" w:history="1">
+          <w:hyperlink w:anchor="_Toc83156591" w:history="1">
             <w:r>
               <w:rPr>
                 <w:rStyle w:val="Hyperlink"/>
@@ -565,7 +565,7 @@
                 <w:noProof/>
                 <w:webHidden/>
               </w:rPr>
-              <w:instrText xml:space="preserve"> PAGEREF _Toc82461984 \h </w:instrText>
+              <w:instrText xml:space="preserve"> PAGEREF _Toc83156591 \h </w:instrText>
             </w:r>
             <w:r>
               <w:rPr>
@@ -606,11 +606,11 @@
               <w:rFonts w:asciiTheme="minorHAnsi" w:eastAsiaTheme="minorEastAsia" w:hAnsiTheme="minorHAnsi" w:cstheme="minorBidi"/>
               <w:smallCaps w:val="0"/>
               <w:noProof/>
-              <w:sz w:val="24"/>
-              <w:szCs w:val="24"/>
+              <w:sz w:val="22"/>
+              <w:szCs w:val="22"/>
             </w:rPr>
           </w:pPr>
-          <w:hyperlink w:anchor="_Toc82461985" w:history="1">
+          <w:hyperlink w:anchor="_Toc83156592" w:history="1">
             <w:r>
               <w:rPr>
                 <w:rStyle w:val="Hyperlink"/>
@@ -637,7 +637,7 @@
                 <w:noProof/>
                 <w:webHidden/>
               </w:rPr>
-              <w:instrText xml:space="preserve"> PAGEREF _Toc82461985 \h </w:instrText>
+              <w:instrText xml:space="preserve"> PAGEREF _Toc83156592 \h </w:instrText>
             </w:r>
             <w:r>
               <w:rPr>
@@ -681,11 +681,11 @@
               <w:bCs w:val="0"/>
               <w:caps w:val="0"/>
               <w:noProof/>
-              <w:sz w:val="24"/>
-              <w:szCs w:val="24"/>
+              <w:sz w:val="22"/>
+              <w:szCs w:val="22"/>
             </w:rPr>
           </w:pPr>
-          <w:hyperlink w:anchor="_Toc82461986" w:history="1">
+          <w:hyperlink w:anchor="_Toc83156593" w:history="1">
             <w:r>
               <w:rPr>
                 <w:rStyle w:val="Hyperlink"/>
@@ -700,8 +700,8 @@
                 <w:bCs w:val="0"/>
                 <w:caps w:val="0"/>
                 <w:noProof/>
-                <w:sz w:val="24"/>
-                <w:szCs w:val="24"/>
+                <w:sz w:val="22"/>
+                <w:szCs w:val="22"/>
               </w:rPr>
               <w:tab/>
             </w:r>
@@ -731,7 +731,7 @@
                 <w:noProof/>
                 <w:webHidden/>
               </w:rPr>
-              <w:instrText xml:space="preserve"> PAGEREF _Toc82461986 \h </w:instrText>
+              <w:instrText xml:space="preserve"> PAGEREF _Toc83156593 \h </w:instrText>
             </w:r>
             <w:r>
               <w:rPr>
@@ -772,11 +772,11 @@
               <w:rFonts w:asciiTheme="minorHAnsi" w:eastAsiaTheme="minorEastAsia" w:hAnsiTheme="minorHAnsi" w:cstheme="minorBidi"/>
               <w:smallCaps w:val="0"/>
               <w:noProof/>
-              <w:sz w:val="24"/>
-              <w:szCs w:val="24"/>
+              <w:sz w:val="22"/>
+              <w:szCs w:val="22"/>
             </w:rPr>
           </w:pPr>
-          <w:hyperlink w:anchor="_Toc82461987" w:history="1">
+          <w:hyperlink w:anchor="_Toc83156594" w:history="1">
             <w:r>
               <w:rPr>
                 <w:rStyle w:val="Hyperlink"/>
@@ -803,7 +803,7 @@
                 <w:noProof/>
                 <w:webHidden/>
               </w:rPr>
-              <w:instrText xml:space="preserve"> PAGEREF _Toc82461987 \h </w:instrText>
+              <w:instrText xml:space="preserve"> PAGEREF _Toc83156594 \h </w:instrText>
             </w:r>
             <w:r>
               <w:rPr>
@@ -844,11 +844,11 @@
               <w:rFonts w:asciiTheme="minorHAnsi" w:eastAsiaTheme="minorEastAsia" w:hAnsiTheme="minorHAnsi" w:cstheme="minorBidi"/>
               <w:smallCaps w:val="0"/>
               <w:noProof/>
-              <w:sz w:val="24"/>
-              <w:szCs w:val="24"/>
+              <w:sz w:val="22"/>
+              <w:szCs w:val="22"/>
             </w:rPr>
           </w:pPr>
-          <w:hyperlink w:anchor="_Toc82461988" w:history="1">
+          <w:hyperlink w:anchor="_Toc83156595" w:history="1">
             <w:r>
               <w:rPr>
                 <w:rStyle w:val="Hyperlink"/>
@@ -875,7 +875,7 @@
                 <w:noProof/>
                 <w:webHidden/>
               </w:rPr>
-              <w:instrText xml:space="preserve"> PAGEREF _Toc82461988 \h </w:instrText>
+              <w:instrText xml:space="preserve"> PAGEREF _Toc83156595 \h </w:instrText>
             </w:r>
             <w:r>
               <w:rPr>
@@ -895,7 +895,7 @@
                 <w:noProof/>
                 <w:webHidden/>
               </w:rPr>
-              <w:t>3</w:t>
+              <w:t>4</w:t>
             </w:r>
             <w:r>
               <w:rPr>
@@ -916,11 +916,11 @@
               <w:rFonts w:asciiTheme="minorHAnsi" w:eastAsiaTheme="minorEastAsia" w:hAnsiTheme="minorHAnsi" w:cstheme="minorBidi"/>
               <w:smallCaps w:val="0"/>
               <w:noProof/>
-              <w:sz w:val="24"/>
-              <w:szCs w:val="24"/>
+              <w:sz w:val="22"/>
+              <w:szCs w:val="22"/>
             </w:rPr>
           </w:pPr>
-          <w:hyperlink w:anchor="_Toc82461989" w:history="1">
+          <w:hyperlink w:anchor="_Toc83156596" w:history="1">
             <w:r>
               <w:rPr>
                 <w:rStyle w:val="Hyperlink"/>
@@ -947,7 +947,7 @@
                 <w:noProof/>
                 <w:webHidden/>
               </w:rPr>
-              <w:instrText xml:space="preserve"> PAGEREF _Toc82461989 \h </w:instrText>
+              <w:instrText xml:space="preserve"> PAGEREF _Toc83156596 \h </w:instrText>
             </w:r>
             <w:r>
               <w:rPr>
@@ -967,7 +967,7 @@
                 <w:noProof/>
                 <w:webHidden/>
               </w:rPr>
-              <w:t>3</w:t>
+              <w:t>4</w:t>
             </w:r>
             <w:r>
               <w:rPr>
@@ -991,11 +991,11 @@
               <w:bCs w:val="0"/>
               <w:caps w:val="0"/>
               <w:noProof/>
-              <w:sz w:val="24"/>
-              <w:szCs w:val="24"/>
+              <w:sz w:val="22"/>
+              <w:szCs w:val="22"/>
             </w:rPr>
           </w:pPr>
-          <w:hyperlink w:anchor="_Toc82461990" w:history="1">
+          <w:hyperlink w:anchor="_Toc83156597" w:history="1">
             <w:r>
               <w:rPr>
                 <w:rStyle w:val="Hyperlink"/>
@@ -1010,8 +1010,8 @@
                 <w:bCs w:val="0"/>
                 <w:caps w:val="0"/>
                 <w:noProof/>
-                <w:sz w:val="24"/>
-                <w:szCs w:val="24"/>
+                <w:sz w:val="22"/>
+                <w:szCs w:val="22"/>
               </w:rPr>
               <w:tab/>
             </w:r>
@@ -1041,7 +1041,7 @@
                 <w:noProof/>
                 <w:webHidden/>
               </w:rPr>
-              <w:instrText xml:space="preserve"> PAGEREF _Toc82461990 \h </w:instrText>
+              <w:instrText xml:space="preserve"> PAGEREF _Toc83156597 \h </w:instrText>
             </w:r>
             <w:r>
               <w:rPr>
@@ -1082,11 +1082,11 @@
               <w:rFonts w:asciiTheme="minorHAnsi" w:eastAsiaTheme="minorEastAsia" w:hAnsiTheme="minorHAnsi" w:cstheme="minorBidi"/>
               <w:smallCaps w:val="0"/>
               <w:noProof/>
-              <w:sz w:val="24"/>
-              <w:szCs w:val="24"/>
+              <w:sz w:val="22"/>
+              <w:szCs w:val="22"/>
             </w:rPr>
           </w:pPr>
-          <w:hyperlink w:anchor="_Toc82461991" w:history="1">
+          <w:hyperlink w:anchor="_Toc83156598" w:history="1">
             <w:r>
               <w:rPr>
                 <w:rStyle w:val="Hyperlink"/>
@@ -1113,7 +1113,7 @@
                 <w:noProof/>
                 <w:webHidden/>
               </w:rPr>
-              <w:instrText xml:space="preserve"> PAGEREF _Toc82461991 \h </w:instrText>
+              <w:instrText xml:space="preserve"> PAGEREF _Toc83156598 \h </w:instrText>
             </w:r>
             <w:r>
               <w:rPr>
@@ -1157,11 +1157,11 @@
               <w:bCs w:val="0"/>
               <w:caps w:val="0"/>
               <w:noProof/>
-              <w:sz w:val="24"/>
-              <w:szCs w:val="24"/>
+              <w:sz w:val="22"/>
+              <w:szCs w:val="22"/>
             </w:rPr>
           </w:pPr>
-          <w:hyperlink w:anchor="_Toc82461992" w:history="1">
+          <w:hyperlink w:anchor="_Toc83156599" w:history="1">
             <w:r>
               <w:rPr>
                 <w:rStyle w:val="Hyperlink"/>
@@ -1176,8 +1176,8 @@
                 <w:bCs w:val="0"/>
                 <w:caps w:val="0"/>
                 <w:noProof/>
-                <w:sz w:val="24"/>
-                <w:szCs w:val="24"/>
+                <w:sz w:val="22"/>
+                <w:szCs w:val="22"/>
               </w:rPr>
               <w:tab/>
             </w:r>
@@ -1207,7 +1207,7 @@
                 <w:noProof/>
                 <w:webHidden/>
               </w:rPr>
-              <w:instrText xml:space="preserve"> PAGEREF _Toc82461992 \h </w:instrText>
+              <w:instrText xml:space="preserve"> PAGEREF _Toc83156599 \h </w:instrText>
             </w:r>
             <w:r>
               <w:rPr>
@@ -1227,7 +1227,7 @@
                 <w:noProof/>
                 <w:webHidden/>
               </w:rPr>
-              <w:t>4</w:t>
+              <w:t>6</w:t>
             </w:r>
             <w:r>
               <w:rPr>
@@ -1248,11 +1248,11 @@
               <w:rFonts w:asciiTheme="minorHAnsi" w:eastAsiaTheme="minorEastAsia" w:hAnsiTheme="minorHAnsi" w:cstheme="minorBidi"/>
               <w:smallCaps w:val="0"/>
               <w:noProof/>
-              <w:sz w:val="24"/>
-              <w:szCs w:val="24"/>
+              <w:sz w:val="22"/>
+              <w:szCs w:val="22"/>
             </w:rPr>
           </w:pPr>
-          <w:hyperlink w:anchor="_Toc82461993" w:history="1">
+          <w:hyperlink w:anchor="_Toc83156600" w:history="1">
             <w:r>
               <w:rPr>
                 <w:rStyle w:val="Hyperlink"/>
@@ -1279,7 +1279,7 @@
                 <w:noProof/>
                 <w:webHidden/>
               </w:rPr>
-              <w:instrText xml:space="preserve"> PAGEREF _Toc82461993 \h </w:instrText>
+              <w:instrText xml:space="preserve"> PAGEREF _Toc83156600 \h </w:instrText>
             </w:r>
             <w:r>
               <w:rPr>
@@ -1299,7 +1299,7 @@
                 <w:noProof/>
                 <w:webHidden/>
               </w:rPr>
-              <w:t>4</w:t>
+              <w:t>6</w:t>
             </w:r>
             <w:r>
               <w:rPr>
@@ -1320,11 +1320,11 @@
               <w:rFonts w:asciiTheme="minorHAnsi" w:eastAsiaTheme="minorEastAsia" w:hAnsiTheme="minorHAnsi" w:cstheme="minorBidi"/>
               <w:smallCaps w:val="0"/>
               <w:noProof/>
-              <w:sz w:val="24"/>
-              <w:szCs w:val="24"/>
+              <w:sz w:val="22"/>
+              <w:szCs w:val="22"/>
             </w:rPr>
           </w:pPr>
-          <w:hyperlink w:anchor="_Toc82461994" w:history="1">
+          <w:hyperlink w:anchor="_Toc83156601" w:history="1">
             <w:r>
               <w:rPr>
                 <w:rStyle w:val="Hyperlink"/>
@@ -1351,7 +1351,7 @@
                 <w:noProof/>
                 <w:webHidden/>
               </w:rPr>
-              <w:instrText xml:space="preserve"> PAGEREF _Toc82461994 \h </w:instrText>
+              <w:instrText xml:space="preserve"> PAGEREF _Toc83156601 \h </w:instrText>
             </w:r>
             <w:r>
               <w:rPr>
@@ -1371,7 +1371,7 @@
                 <w:noProof/>
                 <w:webHidden/>
               </w:rPr>
-              <w:t>4</w:t>
+              <w:t>7</w:t>
             </w:r>
             <w:r>
               <w:rPr>
@@ -1392,11 +1392,11 @@
               <w:rFonts w:asciiTheme="minorHAnsi" w:eastAsiaTheme="minorEastAsia" w:hAnsiTheme="minorHAnsi" w:cstheme="minorBidi"/>
               <w:smallCaps w:val="0"/>
               <w:noProof/>
-              <w:sz w:val="24"/>
-              <w:szCs w:val="24"/>
+              <w:sz w:val="22"/>
+              <w:szCs w:val="22"/>
             </w:rPr>
           </w:pPr>
-          <w:hyperlink w:anchor="_Toc82461995" w:history="1">
+          <w:hyperlink w:anchor="_Toc83156602" w:history="1">
             <w:r>
               <w:rPr>
                 <w:rStyle w:val="Hyperlink"/>
@@ -1423,7 +1423,7 @@
                 <w:noProof/>
                 <w:webHidden/>
               </w:rPr>
-              <w:instrText xml:space="preserve"> PAGEREF _Toc82461995 \h </w:instrText>
+              <w:instrText xml:space="preserve"> PAGEREF _Toc83156602 \h </w:instrText>
             </w:r>
             <w:r>
               <w:rPr>
@@ -1443,7 +1443,7 @@
                 <w:noProof/>
                 <w:webHidden/>
               </w:rPr>
-              <w:t>4</w:t>
+              <w:t>7</w:t>
             </w:r>
             <w:r>
               <w:rPr>
@@ -1464,11 +1464,11 @@
               <w:rFonts w:asciiTheme="minorHAnsi" w:eastAsiaTheme="minorEastAsia" w:hAnsiTheme="minorHAnsi" w:cstheme="minorBidi"/>
               <w:smallCaps w:val="0"/>
               <w:noProof/>
-              <w:sz w:val="24"/>
-              <w:szCs w:val="24"/>
+              <w:sz w:val="22"/>
+              <w:szCs w:val="22"/>
             </w:rPr>
           </w:pPr>
-          <w:hyperlink w:anchor="_Toc82461996" w:history="1">
+          <w:hyperlink w:anchor="_Toc83156603" w:history="1">
             <w:r>
               <w:rPr>
                 <w:rStyle w:val="Hyperlink"/>
@@ -1495,7 +1495,7 @@
                 <w:noProof/>
                 <w:webHidden/>
               </w:rPr>
-              <w:instrText xml:space="preserve"> PAGEREF _Toc82461996 \h </w:instrText>
+              <w:instrText xml:space="preserve"> PAGEREF _Toc83156603 \h </w:instrText>
             </w:r>
             <w:r>
               <w:rPr>
@@ -1515,7 +1515,7 @@
                 <w:noProof/>
                 <w:webHidden/>
               </w:rPr>
-              <w:t>4</w:t>
+              <w:t>7</w:t>
             </w:r>
             <w:r>
               <w:rPr>
@@ -1536,11 +1536,11 @@
               <w:rFonts w:asciiTheme="minorHAnsi" w:eastAsiaTheme="minorEastAsia" w:hAnsiTheme="minorHAnsi" w:cstheme="minorBidi"/>
               <w:smallCaps w:val="0"/>
               <w:noProof/>
-              <w:sz w:val="24"/>
-              <w:szCs w:val="24"/>
+              <w:sz w:val="22"/>
+              <w:szCs w:val="22"/>
             </w:rPr>
           </w:pPr>
-          <w:hyperlink w:anchor="_Toc82461997" w:history="1">
+          <w:hyperlink w:anchor="_Toc83156604" w:history="1">
             <w:r>
               <w:rPr>
                 <w:rStyle w:val="Hyperlink"/>
@@ -1567,7 +1567,7 @@
                 <w:noProof/>
                 <w:webHidden/>
               </w:rPr>
-              <w:instrText xml:space="preserve"> PAGEREF _Toc82461997 \h </w:instrText>
+              <w:instrText xml:space="preserve"> PAGEREF _Toc83156604 \h </w:instrText>
             </w:r>
             <w:r>
               <w:rPr>
@@ -1587,7 +1587,7 @@
                 <w:noProof/>
                 <w:webHidden/>
               </w:rPr>
-              <w:t>5</w:t>
+              <w:t>7</w:t>
             </w:r>
             <w:r>
               <w:rPr>
@@ -1608,11 +1608,11 @@
               <w:rFonts w:asciiTheme="minorHAnsi" w:eastAsiaTheme="minorEastAsia" w:hAnsiTheme="minorHAnsi" w:cstheme="minorBidi"/>
               <w:smallCaps w:val="0"/>
               <w:noProof/>
-              <w:sz w:val="24"/>
-              <w:szCs w:val="24"/>
+              <w:sz w:val="22"/>
+              <w:szCs w:val="22"/>
             </w:rPr>
           </w:pPr>
-          <w:hyperlink w:anchor="_Toc82461998" w:history="1">
+          <w:hyperlink w:anchor="_Toc83156605" w:history="1">
             <w:r>
               <w:rPr>
                 <w:rStyle w:val="Hyperlink"/>
@@ -1639,7 +1639,7 @@
                 <w:noProof/>
                 <w:webHidden/>
               </w:rPr>
-              <w:instrText xml:space="preserve"> PAGEREF _Toc82461998 \h </w:instrText>
+              <w:instrText xml:space="preserve"> PAGEREF _Toc83156605 \h </w:instrText>
             </w:r>
             <w:r>
               <w:rPr>
@@ -1659,7 +1659,7 @@
                 <w:noProof/>
                 <w:webHidden/>
               </w:rPr>
-              <w:t>5</w:t>
+              <w:t>7</w:t>
             </w:r>
             <w:r>
               <w:rPr>
@@ -1680,11 +1680,11 @@
               <w:rFonts w:asciiTheme="minorHAnsi" w:eastAsiaTheme="minorEastAsia" w:hAnsiTheme="minorHAnsi" w:cstheme="minorBidi"/>
               <w:smallCaps w:val="0"/>
               <w:noProof/>
-              <w:sz w:val="24"/>
-              <w:szCs w:val="24"/>
+              <w:sz w:val="22"/>
+              <w:szCs w:val="22"/>
             </w:rPr>
           </w:pPr>
-          <w:hyperlink w:anchor="_Toc82461999" w:history="1">
+          <w:hyperlink w:anchor="_Toc83156606" w:history="1">
             <w:r>
               <w:rPr>
                 <w:rStyle w:val="Hyperlink"/>
@@ -1711,7 +1711,7 @@
                 <w:noProof/>
                 <w:webHidden/>
               </w:rPr>
-              <w:instrText xml:space="preserve"> PAGEREF _Toc82461999 \h </w:instrText>
+              <w:instrText xml:space="preserve"> PAGEREF _Toc83156606 \h </w:instrText>
             </w:r>
             <w:r>
               <w:rPr>
@@ -1731,7 +1731,7 @@
                 <w:noProof/>
                 <w:webHidden/>
               </w:rPr>
-              <w:t>5</w:t>
+              <w:t>7</w:t>
             </w:r>
             <w:r>
               <w:rPr>
@@ -1790,7 +1790,7 @@
           <w:rFonts w:cstheme="majorHAnsi"/>
         </w:rPr>
       </w:pPr>
-      <w:bookmarkStart w:id="0" w:name="_Toc82461983"/>
+      <w:bookmarkStart w:id="0" w:name="_Toc83156590"/>
       <w:r>
         <w:rPr>
           <w:rFonts w:cstheme="majorHAnsi"/>
@@ -1829,7 +1829,7 @@
       <w:pPr>
         <w:pStyle w:val="Heading2"/>
       </w:pPr>
-      <w:bookmarkStart w:id="1" w:name="_Toc82461984"/>
+      <w:bookmarkStart w:id="1" w:name="_Toc83156591"/>
       <w:r>
         <w:t xml:space="preserve">1.1 </w:t>
       </w:r>
@@ -1852,7 +1852,7 @@
       <w:pPr>
         <w:pStyle w:val="Heading2"/>
       </w:pPr>
-      <w:bookmarkStart w:id="2" w:name="_Toc82461985"/>
+      <w:bookmarkStart w:id="2" w:name="_Toc83156592"/>
       <w:r>
         <w:t xml:space="preserve">1.2 </w:t>
       </w:r>
@@ -1877,7 +1877,7 @@
           <w:numId w:val="1"/>
         </w:numPr>
       </w:pPr>
-      <w:bookmarkStart w:id="3" w:name="_Toc82461986"/>
+      <w:bookmarkStart w:id="3" w:name="_Toc83156593"/>
       <w:r>
         <w:t>Work Breakdown Structure</w:t>
       </w:r>
@@ -1963,7 +1963,7 @@
       <w:pPr>
         <w:pStyle w:val="Heading2"/>
       </w:pPr>
-      <w:bookmarkStart w:id="4" w:name="_Toc82461987"/>
+      <w:bookmarkStart w:id="4" w:name="_Toc83156594"/>
       <w:r>
         <w:t>2.1 Inception Phase</w:t>
       </w:r>
@@ -2007,7 +2007,7 @@
       <w:pPr>
         <w:pStyle w:val="Heading2"/>
       </w:pPr>
-      <w:bookmarkStart w:id="5" w:name="_Toc82461988"/>
+      <w:bookmarkStart w:id="5" w:name="_Toc83156595"/>
       <w:r>
         <w:t>2.2 Elaboration Phase</w:t>
       </w:r>
@@ -2039,7 +2039,7 @@
       <w:pPr>
         <w:pStyle w:val="Heading2"/>
       </w:pPr>
-      <w:bookmarkStart w:id="6" w:name="_Toc82461989"/>
+      <w:bookmarkStart w:id="6" w:name="_Toc83156596"/>
       <w:r>
         <w:t>2.3 Production Phase</w:t>
       </w:r>
@@ -2071,7 +2071,7 @@
           <w:numId w:val="1"/>
         </w:numPr>
       </w:pPr>
-      <w:bookmarkStart w:id="7" w:name="_Toc82461990"/>
+      <w:bookmarkStart w:id="7" w:name="_Toc83156597"/>
       <w:r>
         <w:t>Cost Estimate</w:t>
       </w:r>
@@ -2080,7 +2080,31 @@
     <w:p/>
     <w:p>
       <w:r>
-        <w:t>I have estimated the project costs in effort and time below using COCOMO 2.0 [1][2][3].</w:t>
+        <w:t xml:space="preserve">Using the COCOMO Model, Barry Boehm’s Constructive Cost Model </w:t>
+      </w:r>
+      <w:r>
+        <w:t xml:space="preserve">based on numbers of lines of code (LOC), </w:t>
+      </w:r>
+      <w:r>
+        <w:t xml:space="preserve">I can use what is known about the current project phase and software left to develop to estimate a cost for the Planr project and application. </w:t>
+      </w:r>
+      <w:r>
+        <w:t xml:space="preserve">Boehm characterized three different project </w:t>
+      </w:r>
+      <w:r>
+        <w:t>types:</w:t>
+      </w:r>
+      <w:r>
+        <w:t xml:space="preserve"> Organic, Semi-Detached, and Embedded. An organic project is one that requires a small team, has a well understood problem that has been solved in the past and the team has minimal experience regarding the problem. A semi-detached project is more difficult to develop for</w:t>
+      </w:r>
+      <w:r>
+        <w:t xml:space="preserve"> and </w:t>
+      </w:r>
+      <w:r>
+        <w:t xml:space="preserve">require more experience and better guidance than an organic project. </w:t>
+      </w:r>
+      <w:r>
+        <w:t>An embedded software project requires the highest level of complexity and experience, thus also requiring a larger team that is sufficiently experienced in the problem at hand.</w:t>
       </w:r>
     </w:p>
     <w:p/>
@@ -2088,7 +2112,7 @@
       <w:pPr>
         <w:pStyle w:val="Heading2"/>
       </w:pPr>
-      <w:bookmarkStart w:id="8" w:name="_Toc82461991"/>
+      <w:bookmarkStart w:id="8" w:name="_Toc83156598"/>
       <w:r>
         <w:t>3.1 COCOMO 2.0</w:t>
       </w:r>
@@ -2097,10 +2121,525 @@
     <w:p/>
     <w:p>
       <w:r>
-        <w:t>TBD</w:t>
+        <w:t xml:space="preserve">The Planr project is lower to average complexity, and I have experience in the development language, project planning, and have a general idea of the planning algorithm needed. I would categorize Planr as being an </w:t>
+      </w:r>
+      <w:r>
+        <w:rPr>
+          <w:i/>
+          <w:iCs/>
+        </w:rPr>
+        <w:t>organic</w:t>
+      </w:r>
+      <w:r>
+        <w:t xml:space="preserve"> software project. This allows for the COCOMO Organic Project cost estimation formula of:</w:t>
       </w:r>
     </w:p>
     <w:p/>
+    <w:p>
+      <w:r>
+        <w:rPr>
+          <w:i/>
+          <w:iCs/>
+        </w:rPr>
+        <w:t>E</w:t>
+      </w:r>
+      <w:r>
+        <w:t xml:space="preserve"> = a(KLOC)</w:t>
+      </w:r>
+      <w:r>
+        <w:rPr>
+          <w:i/>
+          <w:iCs/>
+          <w:vertAlign w:val="superscript"/>
+        </w:rPr>
+        <w:t>b</w:t>
+      </w:r>
+    </w:p>
+    <w:p>
+      <w:pPr>
+        <w:rPr>
+          <w:i/>
+          <w:iCs/>
+        </w:rPr>
+      </w:pPr>
+      <w:r>
+        <w:rPr>
+          <w:i/>
+          <w:iCs/>
+        </w:rPr>
+        <w:t>time</w:t>
+      </w:r>
+      <w:r>
+        <w:t xml:space="preserve"> = </w:t>
+      </w:r>
+      <w:r>
+        <w:rPr>
+          <w:i/>
+          <w:iCs/>
+        </w:rPr>
+        <w:t>c</w:t>
+      </w:r>
+      <w:r>
+        <w:t>(</w:t>
+      </w:r>
+      <w:r>
+        <w:rPr>
+          <w:i/>
+          <w:iCs/>
+        </w:rPr>
+        <w:t>Effort</w:t>
+      </w:r>
+      <w:r>
+        <w:t>)</w:t>
+      </w:r>
+      <w:r>
+        <w:rPr>
+          <w:i/>
+          <w:iCs/>
+          <w:vertAlign w:val="superscript"/>
+        </w:rPr>
+        <w:t>d</w:t>
+      </w:r>
+    </w:p>
+    <w:p/>
+    <w:p>
+      <w:r>
+        <w:lastRenderedPageBreak/>
+        <w:t>Using the basic COCOMO model for organic projects we can calculate effort as:</w:t>
+      </w:r>
+    </w:p>
+    <w:p/>
+    <w:p>
+      <w:r>
+        <w:t>Effort(</w:t>
+      </w:r>
+      <w:r>
+        <w:rPr>
+          <w:i/>
+          <w:iCs/>
+        </w:rPr>
+        <w:t>E)</w:t>
+      </w:r>
+      <w:r>
+        <w:t xml:space="preserve"> </w:t>
+      </w:r>
+      <w:r>
+        <w:t>= 2.4(3.5)</w:t>
+      </w:r>
+      <w:r>
+        <w:rPr>
+          <w:vertAlign w:val="superscript"/>
+        </w:rPr>
+        <w:t>1.0</w:t>
+      </w:r>
+      <w:r>
+        <w:rPr>
+          <w:vertAlign w:val="superscript"/>
+        </w:rPr>
+        <w:t xml:space="preserve">5 </w:t>
+      </w:r>
+      <w:r>
+        <w:t>= 8.94 person months</w:t>
+      </w:r>
+    </w:p>
+    <w:p>
+      <w:r>
+        <w:t>Scheduled Time (</w:t>
+      </w:r>
+      <w:r>
+        <w:rPr>
+          <w:i/>
+          <w:iCs/>
+        </w:rPr>
+        <w:t>time</w:t>
+      </w:r>
+      <w:r>
+        <w:t>) = 2.5(8.94)</w:t>
+      </w:r>
+      <w:r>
+        <w:rPr>
+          <w:vertAlign w:val="superscript"/>
+        </w:rPr>
+        <w:t>0.38</w:t>
+      </w:r>
+      <w:r>
+        <w:t xml:space="preserve"> = </w:t>
+      </w:r>
+      <w:r>
+        <w:t>5.7</w:t>
+      </w:r>
+      <w:r>
+        <w:t>5 scheduled months</w:t>
+      </w:r>
+    </w:p>
+    <w:p/>
+    <w:p>
+      <w:r>
+        <w:t xml:space="preserve">Using Effort Adjustment </w:t>
+      </w:r>
+      <w:proofErr w:type="gramStart"/>
+      <w:r>
+        <w:t>Factors</w:t>
+      </w:r>
+      <w:proofErr w:type="gramEnd"/>
+      <w:r>
+        <w:t xml:space="preserve"> I can calculate cost drivers. The Delphi technique uses 15 adjustment factors and ranges of values</w:t>
+      </w:r>
+      <w:r>
+        <w:t xml:space="preserve"> as seen in Figure 2</w:t>
+      </w:r>
+      <w:r>
+        <w:t>.</w:t>
+      </w:r>
+    </w:p>
+    <w:p/>
+    <w:p>
+      <w:pPr>
+        <w:jc w:val="center"/>
+      </w:pPr>
+      <w:r>
+        <w:drawing>
+          <wp:inline distT="0" distB="0" distL="0" distR="0" wp14:anchorId="096BB60F" wp14:editId="12EEEA30">
+            <wp:extent cx="5943600" cy="4027805"/>
+            <wp:effectExtent l="0" t="0" r="0" b="0"/>
+            <wp:docPr id="3" name="Picture 3"/>
+            <wp:cNvGraphicFramePr>
+              <a:graphicFrameLocks xmlns:a="http://schemas.openxmlformats.org/drawingml/2006/main" noChangeAspect="1"/>
+            </wp:cNvGraphicFramePr>
+            <a:graphic xmlns:a="http://schemas.openxmlformats.org/drawingml/2006/main">
+              <a:graphicData uri="http://schemas.openxmlformats.org/drawingml/2006/picture">
+                <pic:pic xmlns:pic="http://schemas.openxmlformats.org/drawingml/2006/picture">
+                  <pic:nvPicPr>
+                    <pic:cNvPr id="0" name="Picture 3"/>
+                    <pic:cNvPicPr>
+                      <a:picLocks noChangeAspect="1" noChangeArrowheads="1"/>
+                    </pic:cNvPicPr>
+                  </pic:nvPicPr>
+                  <pic:blipFill>
+                    <a:blip r:embed="rId6">
+                      <a:extLst>
+                        <a:ext uri="{28A0092B-C50C-407E-A947-70E740481C1C}">
+                          <a14:useLocalDpi xmlns:a14="http://schemas.microsoft.com/office/drawing/2010/main" val="0"/>
+                        </a:ext>
+                      </a:extLst>
+                    </a:blip>
+                    <a:srcRect/>
+                    <a:stretch>
+                      <a:fillRect/>
+                    </a:stretch>
+                  </pic:blipFill>
+                  <pic:spPr bwMode="auto">
+                    <a:xfrm>
+                      <a:off x="0" y="0"/>
+                      <a:ext cx="5943600" cy="4027805"/>
+                    </a:xfrm>
+                    <a:prstGeom prst="rect">
+                      <a:avLst/>
+                    </a:prstGeom>
+                    <a:noFill/>
+                    <a:ln>
+                      <a:noFill/>
+                    </a:ln>
+                  </pic:spPr>
+                </pic:pic>
+              </a:graphicData>
+            </a:graphic>
+          </wp:inline>
+        </w:drawing>
+      </w:r>
+    </w:p>
+    <w:p>
+      <w:pPr>
+        <w:jc w:val="center"/>
+        <w:rPr>
+          <w:rStyle w:val="Emphasis"/>
+        </w:rPr>
+      </w:pPr>
+      <w:r>
+        <w:rPr>
+          <w:rStyle w:val="Emphasis"/>
+        </w:rPr>
+        <w:t>Figure 2. COCOMO81 cost drivers and effort multipliers</w:t>
+      </w:r>
+    </w:p>
+    <w:p>
+      <w:pPr>
+        <w:rPr>
+          <w:rStyle w:val="Emphasis"/>
+        </w:rPr>
+      </w:pPr>
+    </w:p>
+    <w:p>
+      <w:pPr>
+        <w:rPr>
+          <w:rStyle w:val="Emphasis"/>
+          <w:i w:val="0"/>
+          <w:iCs w:val="0"/>
+        </w:rPr>
+      </w:pPr>
+    </w:p>
+    <w:p>
+      <w:pPr>
+        <w:jc w:val="center"/>
+        <w:rPr>
+          <w:rStyle w:val="Emphasis"/>
+          <w:i w:val="0"/>
+          <w:iCs w:val="0"/>
+        </w:rPr>
+      </w:pPr>
+      <w:r>
+        <w:rPr>
+          <w:rStyle w:val="Emphasis"/>
+          <w:i w:val="0"/>
+          <w:iCs w:val="0"/>
+        </w:rPr>
+        <w:lastRenderedPageBreak/>
+        <w:drawing>
+          <wp:inline distT="0" distB="0" distL="0" distR="0" wp14:anchorId="1329AE48" wp14:editId="4EC3D233">
+            <wp:extent cx="3181350" cy="4584700"/>
+            <wp:effectExtent l="0" t="0" r="0" b="6350"/>
+            <wp:docPr id="4" name="Picture 4"/>
+            <wp:cNvGraphicFramePr>
+              <a:graphicFrameLocks xmlns:a="http://schemas.openxmlformats.org/drawingml/2006/main" noChangeAspect="1"/>
+            </wp:cNvGraphicFramePr>
+            <a:graphic xmlns:a="http://schemas.openxmlformats.org/drawingml/2006/main">
+              <a:graphicData uri="http://schemas.openxmlformats.org/drawingml/2006/picture">
+                <pic:pic xmlns:pic="http://schemas.openxmlformats.org/drawingml/2006/picture">
+                  <pic:nvPicPr>
+                    <pic:cNvPr id="0" name="Picture 4"/>
+                    <pic:cNvPicPr>
+                      <a:picLocks noChangeAspect="1" noChangeArrowheads="1"/>
+                    </pic:cNvPicPr>
+                  </pic:nvPicPr>
+                  <pic:blipFill>
+                    <a:blip r:embed="rId7">
+                      <a:extLst>
+                        <a:ext uri="{28A0092B-C50C-407E-A947-70E740481C1C}">
+                          <a14:useLocalDpi xmlns:a14="http://schemas.microsoft.com/office/drawing/2010/main" val="0"/>
+                        </a:ext>
+                      </a:extLst>
+                    </a:blip>
+                    <a:srcRect/>
+                    <a:stretch>
+                      <a:fillRect/>
+                    </a:stretch>
+                  </pic:blipFill>
+                  <pic:spPr bwMode="auto">
+                    <a:xfrm>
+                      <a:off x="0" y="0"/>
+                      <a:ext cx="3181350" cy="4584700"/>
+                    </a:xfrm>
+                    <a:prstGeom prst="rect">
+                      <a:avLst/>
+                    </a:prstGeom>
+                    <a:noFill/>
+                    <a:ln>
+                      <a:noFill/>
+                    </a:ln>
+                  </pic:spPr>
+                </pic:pic>
+              </a:graphicData>
+            </a:graphic>
+          </wp:inline>
+        </w:drawing>
+      </w:r>
+    </w:p>
+    <w:p>
+      <w:pPr>
+        <w:jc w:val="center"/>
+        <w:rPr>
+          <w:rStyle w:val="Emphasis"/>
+        </w:rPr>
+      </w:pPr>
+      <w:r>
+        <w:rPr>
+          <w:rStyle w:val="Emphasis"/>
+        </w:rPr>
+        <w:t xml:space="preserve">Figure 3. </w:t>
+      </w:r>
+      <w:r>
+        <w:rPr>
+          <w:rStyle w:val="Emphasis"/>
+        </w:rPr>
+        <w:t>Planr effort adjustment factors</w:t>
+      </w:r>
+    </w:p>
+    <w:p>
+      <w:pPr>
+        <w:jc w:val="center"/>
+        <w:rPr>
+          <w:rStyle w:val="Emphasis"/>
+          <w:i w:val="0"/>
+          <w:iCs w:val="0"/>
+        </w:rPr>
+      </w:pPr>
+    </w:p>
+    <w:p>
+      <w:pPr>
+        <w:rPr>
+          <w:rStyle w:val="Emphasis"/>
+          <w:i w:val="0"/>
+          <w:iCs w:val="0"/>
+        </w:rPr>
+      </w:pPr>
+    </w:p>
+    <w:p>
+      <w:pPr>
+        <w:rPr>
+          <w:rStyle w:val="Emphasis"/>
+          <w:i w:val="0"/>
+          <w:iCs w:val="0"/>
+        </w:rPr>
+      </w:pPr>
+      <w:r>
+        <w:rPr>
+          <w:rStyle w:val="Emphasis"/>
+          <w:i w:val="0"/>
+          <w:iCs w:val="0"/>
+        </w:rPr>
+        <w:t>The numbers in Figure 3. allow for me to calculate an adjusted effort factor value of 0.94. This applied to the effort calculation earlier gives me:</w:t>
+      </w:r>
+    </w:p>
+    <w:p>
+      <w:pPr>
+        <w:rPr>
+          <w:rStyle w:val="Emphasis"/>
+          <w:i w:val="0"/>
+          <w:iCs w:val="0"/>
+        </w:rPr>
+      </w:pPr>
+    </w:p>
+    <w:p>
+      <w:proofErr w:type="spellStart"/>
+      <w:r>
+        <w:rPr>
+          <w:rStyle w:val="Emphasis"/>
+          <w:i w:val="0"/>
+          <w:iCs w:val="0"/>
+        </w:rPr>
+        <w:t>E</w:t>
+      </w:r>
+      <w:r>
+        <w:rPr>
+          <w:rStyle w:val="Emphasis"/>
+          <w:i w:val="0"/>
+          <w:iCs w:val="0"/>
+          <w:vertAlign w:val="subscript"/>
+        </w:rPr>
+        <w:t>adj</w:t>
+      </w:r>
+      <w:proofErr w:type="spellEnd"/>
+      <w:r>
+        <w:rPr>
+          <w:rStyle w:val="Emphasis"/>
+          <w:i w:val="0"/>
+          <w:iCs w:val="0"/>
+        </w:rPr>
+        <w:t xml:space="preserve"> = </w:t>
+      </w:r>
+      <w:r>
+        <w:t>2.4(3.5)</w:t>
+      </w:r>
+      <w:r>
+        <w:rPr>
+          <w:vertAlign w:val="superscript"/>
+        </w:rPr>
+        <w:t>1.0</w:t>
+      </w:r>
+      <w:r>
+        <w:rPr>
+          <w:vertAlign w:val="superscript"/>
+        </w:rPr>
+        <w:t>5</w:t>
+      </w:r>
+      <w:r>
+        <w:rPr>
+          <w:vertAlign w:val="superscript"/>
+        </w:rPr>
+        <w:t xml:space="preserve"> </w:t>
+      </w:r>
+      <w:r>
+        <w:t xml:space="preserve">* 0.94 = </w:t>
+      </w:r>
+      <w:r>
+        <w:t>8.4</w:t>
+      </w:r>
+      <w:r>
+        <w:t>1 person months</w:t>
+      </w:r>
+    </w:p>
+    <w:p>
+      <w:pPr>
+        <w:rPr>
+          <w:rStyle w:val="Emphasis"/>
+          <w:i w:val="0"/>
+          <w:iCs w:val="0"/>
+        </w:rPr>
+      </w:pPr>
+      <w:proofErr w:type="spellStart"/>
+      <w:r>
+        <w:rPr>
+          <w:i/>
+          <w:iCs/>
+        </w:rPr>
+        <w:t>time</w:t>
+      </w:r>
+      <w:r>
+        <w:rPr>
+          <w:vertAlign w:val="subscript"/>
+        </w:rPr>
+        <w:t>adj</w:t>
+      </w:r>
+      <w:proofErr w:type="spellEnd"/>
+      <w:r>
+        <w:rPr>
+          <w:vertAlign w:val="subscript"/>
+        </w:rPr>
+        <w:t xml:space="preserve"> </w:t>
+      </w:r>
+      <w:r>
+        <w:t xml:space="preserve">= </w:t>
+      </w:r>
+      <w:r>
+        <w:t>2.5(8.</w:t>
+      </w:r>
+      <w:r>
+        <w:t>41</w:t>
+      </w:r>
+      <w:r>
+        <w:t>)</w:t>
+      </w:r>
+      <w:r>
+        <w:rPr>
+          <w:vertAlign w:val="superscript"/>
+        </w:rPr>
+        <w:t>0.38</w:t>
+      </w:r>
+      <w:r>
+        <w:rPr>
+          <w:vertAlign w:val="superscript"/>
+        </w:rPr>
+        <w:t xml:space="preserve"> </w:t>
+      </w:r>
+      <w:r>
+        <w:t xml:space="preserve">= </w:t>
+      </w:r>
+      <w:r>
+        <w:t>5.6</w:t>
+      </w:r>
+      <w:r>
+        <w:t>2 scheduled months.</w:t>
+      </w:r>
+    </w:p>
+    <w:p>
+      <w:pPr>
+        <w:rPr>
+          <w:rStyle w:val="Emphasis"/>
+          <w:i w:val="0"/>
+          <w:iCs w:val="0"/>
+        </w:rPr>
+      </w:pPr>
+    </w:p>
     <w:p>
       <w:pPr>
         <w:pStyle w:val="Heading1"/>
@@ -2109,7 +2648,7 @@
           <w:numId w:val="1"/>
         </w:numPr>
       </w:pPr>
-      <w:bookmarkStart w:id="9" w:name="_Toc82461992"/>
+      <w:bookmarkStart w:id="9" w:name="_Toc83156599"/>
       <w:r>
         <w:t>Architecture Elaboration Plan</w:t>
       </w:r>
@@ -2120,7 +2659,7 @@
       <w:pPr>
         <w:pStyle w:val="Heading2"/>
       </w:pPr>
-      <w:bookmarkStart w:id="10" w:name="_Toc82461993"/>
+      <w:bookmarkStart w:id="10" w:name="_Toc83156600"/>
       <w:r>
         <w:t>4.1 Revise the Vision Document</w:t>
       </w:r>
@@ -2149,8 +2688,9 @@
       <w:pPr>
         <w:pStyle w:val="Heading2"/>
       </w:pPr>
-      <w:bookmarkStart w:id="11" w:name="_Toc82461994"/>
-      <w:r>
+      <w:bookmarkStart w:id="11" w:name="_Toc83156601"/>
+      <w:r>
+        <w:lastRenderedPageBreak/>
         <w:t>4.2 Revise the Project Plan</w:t>
       </w:r>
       <w:bookmarkEnd w:id="11"/>
@@ -2158,7 +2698,6 @@
     <w:p/>
     <w:p>
       <w:r>
-        <w:lastRenderedPageBreak/>
         <w:t xml:space="preserve">The student must implement an updated project plan that provides </w:t>
       </w:r>
       <w:r>
@@ -2170,7 +2709,7 @@
       <w:pPr>
         <w:pStyle w:val="Heading2"/>
       </w:pPr>
-      <w:bookmarkStart w:id="12" w:name="_Toc82461995"/>
+      <w:bookmarkStart w:id="12" w:name="_Toc83156602"/>
       <w:r>
         <w:t>4.3 Develop a Formal Specification</w:t>
       </w:r>
@@ -2199,7 +2738,7 @@
       <w:pPr>
         <w:pStyle w:val="Heading2"/>
       </w:pPr>
-      <w:bookmarkStart w:id="13" w:name="_Toc82461996"/>
+      <w:bookmarkStart w:id="13" w:name="_Toc83156603"/>
       <w:r>
         <w:t>4.4 Prepare the Architectural Design Document</w:t>
       </w:r>
@@ -2222,7 +2761,7 @@
       <w:pPr>
         <w:pStyle w:val="Heading2"/>
       </w:pPr>
-      <w:bookmarkStart w:id="14" w:name="_Toc82461997"/>
+      <w:bookmarkStart w:id="14" w:name="_Toc83156604"/>
       <w:r>
         <w:t>4.5 Prepare the Test Plan</w:t>
       </w:r>
@@ -2245,7 +2784,7 @@
       <w:pPr>
         <w:pStyle w:val="Heading2"/>
       </w:pPr>
-      <w:bookmarkStart w:id="15" w:name="_Toc82461998"/>
+      <w:bookmarkStart w:id="15" w:name="_Toc83156605"/>
       <w:r>
         <w:t>4.6 Conduct a Technical Inspection</w:t>
       </w:r>
@@ -2265,7 +2804,7 @@
       <w:pPr>
         <w:pStyle w:val="Heading2"/>
       </w:pPr>
-      <w:bookmarkStart w:id="16" w:name="_Toc82461999"/>
+      <w:bookmarkStart w:id="16" w:name="_Toc83156606"/>
       <w:r>
         <w:t>4.7 Implement an Executable Architecture Prototype</w:t>
       </w:r>
@@ -2906,7 +3445,6 @@
   <w:style w:type="character" w:default="1" w:styleId="DefaultParagraphFont">
     <w:name w:val="Default Paragraph Font"/>
     <w:uiPriority w:val="1"/>
-    <w:semiHidden/>
     <w:unhideWhenUsed/>
   </w:style>
   <w:style w:type="table" w:default="1" w:styleId="TableNormal">
@@ -3084,6 +3622,34 @@
     <w:rPr>
       <w:i/>
       <w:iCs/>
+    </w:rPr>
+  </w:style>
+  <w:style w:type="table" w:styleId="TableGrid">
+    <w:name w:val="Table Grid"/>
+    <w:basedOn w:val="TableNormal"/>
+    <w:uiPriority w:val="39"/>
+    <w:rsid w:val="005E5BF8"/>
+    <w:tblPr>
+      <w:tblBorders>
+        <w:top w:val="single" w:sz="4" w:space="0" w:color="auto"/>
+        <w:left w:val="single" w:sz="4" w:space="0" w:color="auto"/>
+        <w:bottom w:val="single" w:sz="4" w:space="0" w:color="auto"/>
+        <w:right w:val="single" w:sz="4" w:space="0" w:color="auto"/>
+        <w:insideH w:val="single" w:sz="4" w:space="0" w:color="auto"/>
+        <w:insideV w:val="single" w:sz="4" w:space="0" w:color="auto"/>
+      </w:tblBorders>
+    </w:tblPr>
+  </w:style>
+  <w:style w:type="character" w:styleId="IntenseEmphasis">
+    <w:name w:val="Intense Emphasis"/>
+    <w:basedOn w:val="DefaultParagraphFont"/>
+    <w:uiPriority w:val="21"/>
+    <w:qFormat/>
+    <w:rsid w:val="006C3345"/>
+    <w:rPr>
+      <w:i/>
+      <w:iCs/>
+      <w:color w:val="4472C4" w:themeColor="accent1"/>
     </w:rPr>
   </w:style>
 </w:styles>

</xml_diff>